<commit_message>
actulizacion de documentos segun la metdologia RUP
</commit_message>
<xml_diff>
--- a/Documentos/[2.ELABORACION]/MQPY_Especificacion de CU/MQPY_Especificaciones de CU_V01.docx
+++ b/Documentos/[2.ELABORACION]/MQPY_Especificacion de CU/MQPY_Especificaciones de CU_V01.docx
@@ -1390,7 +1390,7 @@
           </mc:Choice>
           <mc:Fallback>
             <w:pict>
-              <v:rect w14:anchorId="6FEE397B" id="Rectángulo 9" o:spid="_x0000_s1026" alt="blob:https://web.whatsapp.com/b7fa69dc-16b0-4019-ad7c-b0de3cf5d632" style="width:24pt;height:24pt;visibility:visible;mso-wrap-style:square;mso-left-percent:-10001;mso-top-percent:-10001;mso-position-horizontal:absolute;mso-position-horizontal-relative:char;mso-position-vertical:absolute;mso-position-vertical-relative:line;mso-left-percent:-10001;mso-top-percent:-10001;v-text-anchor:top" o:gfxdata="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" filled="f" stroked="f">
+              <v:rect w14:anchorId="18BE9E92" id="Rectángulo 9" o:spid="_x0000_s1026" alt="blob:https://web.whatsapp.com/b7fa69dc-16b0-4019-ad7c-b0de3cf5d632" style="width:24pt;height:24pt;visibility:visible;mso-wrap-style:square;mso-left-percent:-10001;mso-top-percent:-10001;mso-position-horizontal:absolute;mso-position-horizontal-relative:char;mso-position-vertical:absolute;mso-position-vertical-relative:line;mso-left-percent:-10001;mso-top-percent:-10001;v-text-anchor:top" o:gfxdata="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" filled="f" stroked="f">
                 <o:lock v:ext="edit" aspectratio="t"/>
                 <w10:anchorlock/>
               </v:rect>
@@ -1584,12 +1584,14 @@
           <w:p>
             <w:pPr>
               <w:rPr>
-                <w:sz w:val="20"/>
-                <w:szCs w:val="20"/>
-              </w:rPr>
-            </w:pPr>
-            <w:r>
-              <w:rPr>
+                <w:color w:val="00B050"/>
+                <w:sz w:val="20"/>
+                <w:szCs w:val="20"/>
+              </w:rPr>
+            </w:pPr>
+            <w:r>
+              <w:rPr>
+                <w:color w:val="00B050"/>
                 <w:sz w:val="20"/>
                 <w:szCs w:val="20"/>
               </w:rPr>
@@ -1629,12 +1631,14 @@
           <w:p>
             <w:pPr>
               <w:rPr>
-                <w:sz w:val="20"/>
-                <w:szCs w:val="20"/>
-              </w:rPr>
-            </w:pPr>
-            <w:r>
-              <w:rPr>
+                <w:color w:val="00B050"/>
+                <w:sz w:val="20"/>
+                <w:szCs w:val="20"/>
+              </w:rPr>
+            </w:pPr>
+            <w:r>
+              <w:rPr>
+                <w:color w:val="00B050"/>
                 <w:sz w:val="20"/>
                 <w:szCs w:val="20"/>
               </w:rPr>
@@ -1675,12 +1679,14 @@
             <w:pPr>
               <w:spacing w:line="259" w:lineRule="auto"/>
               <w:rPr>
-                <w:sz w:val="20"/>
-                <w:szCs w:val="20"/>
-              </w:rPr>
-            </w:pPr>
-            <w:r>
-              <w:rPr>
+                <w:color w:val="00B050"/>
+                <w:sz w:val="20"/>
+                <w:szCs w:val="20"/>
+              </w:rPr>
+            </w:pPr>
+            <w:r>
+              <w:rPr>
+                <w:color w:val="00B050"/>
                 <w:sz w:val="20"/>
                 <w:szCs w:val="20"/>
               </w:rPr>
@@ -1720,12 +1726,14 @@
           <w:p>
             <w:pPr>
               <w:rPr>
-                <w:sz w:val="20"/>
-                <w:szCs w:val="20"/>
-              </w:rPr>
-            </w:pPr>
-            <w:r>
-              <w:rPr>
+                <w:color w:val="00B050"/>
+                <w:sz w:val="20"/>
+                <w:szCs w:val="20"/>
+              </w:rPr>
+            </w:pPr>
+            <w:r>
+              <w:rPr>
+                <w:color w:val="00B050"/>
                 <w:sz w:val="20"/>
                 <w:szCs w:val="20"/>
               </w:rPr>
@@ -1765,12 +1773,14 @@
           <w:p>
             <w:pPr>
               <w:rPr>
-                <w:sz w:val="20"/>
-                <w:szCs w:val="20"/>
-              </w:rPr>
-            </w:pPr>
-            <w:r>
-              <w:rPr>
+                <w:color w:val="00B050"/>
+                <w:sz w:val="20"/>
+                <w:szCs w:val="20"/>
+              </w:rPr>
+            </w:pPr>
+            <w:r>
+              <w:rPr>
+                <w:color w:val="00B050"/>
                 <w:sz w:val="20"/>
                 <w:szCs w:val="20"/>
               </w:rPr>
@@ -1778,6 +1788,7 @@
             </w:r>
             <w:r>
               <w:rPr>
+                <w:color w:val="00B050"/>
                 <w:sz w:val="20"/>
                 <w:szCs w:val="20"/>
               </w:rPr>
@@ -1785,6 +1796,7 @@
             </w:r>
             <w:r>
               <w:rPr>
+                <w:color w:val="00B050"/>
                 <w:sz w:val="20"/>
                 <w:szCs w:val="20"/>
               </w:rPr>
@@ -1825,28 +1837,79 @@
             <w:pPr>
               <w:jc w:val="both"/>
               <w:rPr>
-                <w:sz w:val="20"/>
-                <w:szCs w:val="20"/>
-              </w:rPr>
-            </w:pPr>
-            <w:r>
-              <w:rPr>
-                <w:sz w:val="20"/>
-                <w:szCs w:val="20"/>
-              </w:rPr>
-              <w:t>El caso inicia cuando el Administrador quiere crear un nuevo usuario en el sistema para que luego el jefe de proyecto pueda asignarlos como participantes en un proyecto.</w:t>
-            </w:r>
-          </w:p>
-          <w:p>
-            <w:pPr>
-              <w:jc w:val="both"/>
-              <w:rPr>
-                <w:sz w:val="20"/>
-                <w:szCs w:val="20"/>
-              </w:rPr>
-            </w:pPr>
-          </w:p>
-        </w:tc>
+                <w:color w:val="00B050"/>
+                <w:sz w:val="20"/>
+                <w:szCs w:val="20"/>
+              </w:rPr>
+            </w:pPr>
+            <w:r>
+              <w:rPr>
+                <w:color w:val="00B050"/>
+                <w:sz w:val="20"/>
+                <w:szCs w:val="20"/>
+              </w:rPr>
+              <w:t xml:space="preserve">El caso inicia cuando el </w:t>
+            </w:r>
+            <w:r>
+              <w:rPr>
+                <w:color w:val="00B050"/>
+                <w:sz w:val="20"/>
+                <w:szCs w:val="20"/>
+              </w:rPr>
+              <w:t>Usuario</w:t>
+            </w:r>
+            <w:r>
+              <w:rPr>
+                <w:color w:val="00B050"/>
+                <w:sz w:val="20"/>
+                <w:szCs w:val="20"/>
+              </w:rPr>
+              <w:t xml:space="preserve"> </w:t>
+            </w:r>
+            <w:r>
+              <w:rPr>
+                <w:color w:val="00B050"/>
+                <w:sz w:val="20"/>
+                <w:szCs w:val="20"/>
+              </w:rPr>
+              <w:t>cliente se registra en el sistema</w:t>
+            </w:r>
+            <w:r>
+              <w:rPr>
+                <w:color w:val="00B050"/>
+                <w:sz w:val="20"/>
+                <w:szCs w:val="20"/>
+              </w:rPr>
+              <w:t xml:space="preserve"> ingresando una serie de datos requeridos,</w:t>
+            </w:r>
+            <w:r>
+              <w:rPr>
+                <w:color w:val="00B050"/>
+                <w:sz w:val="20"/>
+                <w:szCs w:val="20"/>
+              </w:rPr>
+              <w:t xml:space="preserve"> para</w:t>
+            </w:r>
+            <w:r>
+              <w:rPr>
+                <w:color w:val="00B050"/>
+                <w:sz w:val="20"/>
+                <w:szCs w:val="20"/>
+              </w:rPr>
+              <w:t xml:space="preserve"> poder </w:t>
+            </w:r>
+            <w:r>
+              <w:rPr>
+                <w:color w:val="00B050"/>
+                <w:sz w:val="20"/>
+                <w:szCs w:val="20"/>
+              </w:rPr>
+              <w:t>acceder.</w:t>
+            </w:r>
+          </w:p>
+        </w:tc>
+        <w:bookmarkStart w:id="2" w:name="_GoBack"/>
+        <w:bookmarkEnd w:id="2"/>
       </w:tr>
       <w:tr>
         <w:tc>
@@ -1879,12 +1942,14 @@
           <w:p>
             <w:pPr>
               <w:rPr>
-                <w:sz w:val="20"/>
-                <w:szCs w:val="20"/>
-              </w:rPr>
-            </w:pPr>
-            <w:r>
-              <w:rPr>
+                <w:color w:val="00B050"/>
+                <w:sz w:val="20"/>
+                <w:szCs w:val="20"/>
+              </w:rPr>
+            </w:pPr>
+            <w:r>
+              <w:rPr>
+                <w:color w:val="00B050"/>
                 <w:sz w:val="20"/>
                 <w:szCs w:val="20"/>
               </w:rPr>
@@ -1924,36 +1989,24 @@
           <w:p>
             <w:pPr>
               <w:rPr>
-                <w:sz w:val="20"/>
-                <w:szCs w:val="20"/>
-              </w:rPr>
-            </w:pPr>
-            <w:r>
-              <w:rPr>
-                <w:sz w:val="20"/>
-                <w:szCs w:val="20"/>
-              </w:rPr>
-              <w:t>El usuario debe estar debidamente autenticado como Administrador</w:t>
-            </w:r>
-          </w:p>
-          <w:p>
-            <w:pPr>
-              <w:rPr>
-                <w:sz w:val="20"/>
-                <w:szCs w:val="20"/>
-              </w:rPr>
-            </w:pPr>
-            <w:r>
-              <w:rPr>
-                <w:sz w:val="20"/>
-                <w:szCs w:val="20"/>
-              </w:rPr>
-              <w:t>Debe seleccionar la opción de “Usuario” del menú principal</w:t>
-            </w:r>
-          </w:p>
-          <w:p>
-            <w:pPr>
-              <w:rPr>
+                <w:color w:val="00B050"/>
+                <w:sz w:val="20"/>
+                <w:szCs w:val="20"/>
+              </w:rPr>
+            </w:pPr>
+            <w:r>
+              <w:rPr>
+                <w:color w:val="00B050"/>
+                <w:sz w:val="20"/>
+                <w:szCs w:val="20"/>
+              </w:rPr>
+              <w:t>Contar con la aplicación instalada.</w:t>
+            </w:r>
+          </w:p>
+          <w:p>
+            <w:pPr>
+              <w:rPr>
+                <w:color w:val="00B050"/>
                 <w:sz w:val="20"/>
                 <w:szCs w:val="20"/>
               </w:rPr>
@@ -2006,7 +2059,6 @@
               </w:rPr>
               <w:t xml:space="preserve">  </w:t>
             </w:r>
-            <w:bookmarkStart w:id="2" w:name="_GoBack"/>
             <w:r>
               <w:rPr>
                 <w:noProof/>
@@ -2060,7 +2112,6 @@
                 </wp:inline>
               </w:drawing>
             </w:r>
-            <w:bookmarkEnd w:id="2"/>
           </w:p>
         </w:tc>
       </w:tr>
@@ -2163,26 +2214,42 @@
               <w:ind w:left="709" w:hanging="425"/>
               <w:jc w:val="both"/>
               <w:rPr>
-                <w:color w:val="000000"/>
-                <w:sz w:val="20"/>
-                <w:szCs w:val="20"/>
-              </w:rPr>
-            </w:pPr>
-            <w:r>
-              <w:rPr>
-                <w:color w:val="000000"/>
-                <w:sz w:val="20"/>
-                <w:szCs w:val="20"/>
-              </w:rPr>
-              <w:t xml:space="preserve">El Administrador ingresa a la Interfaz </w:t>
-            </w:r>
-            <w:r>
-              <w:rPr>
-                <w:color w:val="000000"/>
-                <w:sz w:val="20"/>
-                <w:szCs w:val="20"/>
-              </w:rPr>
-              <w:t>Usuarios</w:t>
+                <w:color w:val="00B050"/>
+                <w:sz w:val="20"/>
+                <w:szCs w:val="20"/>
+              </w:rPr>
+            </w:pPr>
+            <w:r>
+              <w:rPr>
+                <w:color w:val="00B050"/>
+                <w:sz w:val="20"/>
+                <w:szCs w:val="20"/>
+              </w:rPr>
+              <w:t xml:space="preserve">El </w:t>
+            </w:r>
+            <w:r>
+              <w:rPr>
+                <w:color w:val="00B050"/>
+                <w:sz w:val="20"/>
+                <w:szCs w:val="20"/>
+              </w:rPr>
+              <w:t>Usuario cliente</w:t>
+            </w:r>
+            <w:r>
+              <w:rPr>
+                <w:color w:val="00B050"/>
+                <w:sz w:val="20"/>
+                <w:szCs w:val="20"/>
+              </w:rPr>
+              <w:t xml:space="preserve"> ingresa a la Inter</w:t>
+            </w:r>
+            <w:r>
+              <w:rPr>
+                <w:color w:val="00B050"/>
+                <w:sz w:val="20"/>
+                <w:szCs w:val="20"/>
+              </w:rPr>
+              <w:t>faz de registro</w:t>
             </w:r>
           </w:p>
         </w:tc>
@@ -2207,14 +2274,14 @@
               <w:ind w:left="488"/>
               <w:jc w:val="both"/>
               <w:rPr>
-                <w:color w:val="000000"/>
-                <w:sz w:val="20"/>
-                <w:szCs w:val="20"/>
-              </w:rPr>
-            </w:pPr>
-            <w:r>
-              <w:rPr>
-                <w:color w:val="000000"/>
+                <w:color w:val="00B050"/>
+                <w:sz w:val="20"/>
+                <w:szCs w:val="20"/>
+              </w:rPr>
+            </w:pPr>
+            <w:r>
+              <w:rPr>
+                <w:color w:val="00B050"/>
                 <w:sz w:val="20"/>
                 <w:szCs w:val="20"/>
               </w:rPr>
@@ -2222,7 +2289,7 @@
             </w:r>
             <w:r>
               <w:rPr>
-                <w:color w:val="000000"/>
+                <w:color w:val="00B050"/>
                 <w:sz w:val="20"/>
                 <w:szCs w:val="20"/>
               </w:rPr>
@@ -2230,17 +2297,26 @@
             </w:r>
             <w:r>
               <w:rPr>
-                <w:color w:val="000000"/>
-                <w:sz w:val="20"/>
-                <w:szCs w:val="20"/>
-              </w:rPr>
-              <w:t>Usuarios con un formulario con los campos:</w:t>
+                <w:color w:val="00B050"/>
+                <w:sz w:val="20"/>
+                <w:szCs w:val="20"/>
+              </w:rPr>
+              <w:t>Registro</w:t>
+            </w:r>
+            <w:r>
+              <w:rPr>
+                <w:color w:val="00B050"/>
+                <w:sz w:val="20"/>
+                <w:szCs w:val="20"/>
+              </w:rPr>
+              <w:t xml:space="preserve"> con un formulario con los campos:</w:t>
             </w:r>
           </w:p>
           <w:p>
             <w:pPr>
               <w:jc w:val="both"/>
               <w:rPr>
+                <w:color w:val="00B050"/>
                 <w:sz w:val="20"/>
                 <w:szCs w:val="20"/>
               </w:rPr>
@@ -2259,14 +2335,13 @@
               <w:ind w:left="488" w:hanging="166"/>
               <w:jc w:val="both"/>
               <w:rPr>
-                <w:color w:val="FF0000"/>
-                <w:sz w:val="20"/>
-                <w:szCs w:val="20"/>
-              </w:rPr>
-            </w:pPr>
-            <w:r>
-              <w:rPr>
-                <w:color w:val="000000"/>
+                <w:sz w:val="20"/>
+                <w:szCs w:val="20"/>
+              </w:rPr>
+            </w:pPr>
+            <w:r>
+              <w:rPr>
+                <w:color w:val="00B050"/>
                 <w:sz w:val="20"/>
                 <w:szCs w:val="20"/>
               </w:rPr>
@@ -2274,7 +2349,7 @@
             </w:r>
             <w:r>
               <w:rPr>
-                <w:color w:val="000000"/>
+                <w:color w:val="00B050"/>
                 <w:sz w:val="20"/>
                 <w:szCs w:val="20"/>
               </w:rPr>
@@ -2282,39 +2357,27 @@
             </w:r>
             <w:r>
               <w:rPr>
-                <w:color w:val="000000"/>
-                <w:sz w:val="20"/>
-                <w:szCs w:val="20"/>
-              </w:rPr>
-              <w:t>Lista de usuarios registrados</w:t>
-            </w:r>
-            <w:r>
-              <w:rPr>
-                <w:color w:val="000000"/>
-                <w:sz w:val="20"/>
-                <w:szCs w:val="20"/>
-              </w:rPr>
-              <w:t xml:space="preserve"> </w:t>
-            </w:r>
-            <w:r>
-              <w:rPr>
-                <w:color w:val="FF0000"/>
-                <w:sz w:val="20"/>
-                <w:szCs w:val="20"/>
-              </w:rPr>
-              <w:t>(mostrando los datos siguientes: Usuario, email, Acción</w:t>
-            </w:r>
-            <w:r>
-              <w:rPr>
-                <w:color w:val="FF0000"/>
-                <w:sz w:val="20"/>
-                <w:szCs w:val="20"/>
-              </w:rPr>
-              <w:t xml:space="preserve"> (Botón Editar)</w:t>
-            </w:r>
-            <w:r>
-              <w:rPr>
-                <w:color w:val="FF0000"/>
+                <w:sz w:val="20"/>
+                <w:szCs w:val="20"/>
+              </w:rPr>
+              <w:t>Opción para regresar a la interfaz anterior</w:t>
+            </w:r>
+            <w:r>
+              <w:rPr>
+                <w:sz w:val="20"/>
+                <w:szCs w:val="20"/>
+              </w:rPr>
+              <w:t xml:space="preserve"> (</w:t>
+            </w:r>
+            <w:r>
+              <w:rPr>
+                <w:sz w:val="20"/>
+                <w:szCs w:val="20"/>
+              </w:rPr>
+              <w:t>Label</w:t>
+            </w:r>
+            <w:r>
+              <w:rPr>
                 <w:sz w:val="20"/>
                 <w:szCs w:val="20"/>
               </w:rPr>
@@ -2334,14 +2397,12 @@
               <w:ind w:left="488" w:hanging="166"/>
               <w:jc w:val="both"/>
               <w:rPr>
-                <w:color w:val="000000"/>
-                <w:sz w:val="20"/>
-                <w:szCs w:val="20"/>
-              </w:rPr>
-            </w:pPr>
-            <w:r>
-              <w:rPr>
-                <w:color w:val="000000"/>
+                <w:sz w:val="20"/>
+                <w:szCs w:val="20"/>
+              </w:rPr>
+            </w:pPr>
+            <w:r>
+              <w:rPr>
                 <w:sz w:val="20"/>
                 <w:szCs w:val="20"/>
               </w:rPr>
@@ -2349,7 +2410,6 @@
             </w:r>
             <w:r>
               <w:rPr>
-                <w:color w:val="000000"/>
                 <w:sz w:val="20"/>
                 <w:szCs w:val="20"/>
               </w:rPr>
@@ -2369,14 +2429,12 @@
               <w:ind w:left="488" w:hanging="166"/>
               <w:jc w:val="both"/>
               <w:rPr>
-                <w:color w:val="000000"/>
-                <w:sz w:val="20"/>
-                <w:szCs w:val="20"/>
-              </w:rPr>
-            </w:pPr>
-            <w:r>
-              <w:rPr>
-                <w:color w:val="000000"/>
+                <w:sz w:val="20"/>
+                <w:szCs w:val="20"/>
+              </w:rPr>
+            </w:pPr>
+            <w:r>
+              <w:rPr>
                 <w:sz w:val="20"/>
                 <w:szCs w:val="20"/>
               </w:rPr>
@@ -2396,14 +2454,12 @@
               <w:ind w:left="488" w:hanging="166"/>
               <w:jc w:val="both"/>
               <w:rPr>
-                <w:color w:val="000000"/>
-                <w:sz w:val="20"/>
-                <w:szCs w:val="20"/>
-              </w:rPr>
-            </w:pPr>
-            <w:r>
-              <w:rPr>
-                <w:color w:val="000000"/>
+                <w:sz w:val="20"/>
+                <w:szCs w:val="20"/>
+              </w:rPr>
+            </w:pPr>
+            <w:r>
+              <w:rPr>
                 <w:sz w:val="20"/>
                 <w:szCs w:val="20"/>
               </w:rPr>
@@ -2423,7 +2479,7 @@
               <w:ind w:left="488" w:hanging="166"/>
               <w:jc w:val="both"/>
               <w:rPr>
-                <w:color w:val="000000"/>
+                <w:color w:val="00B050"/>
                 <w:sz w:val="20"/>
                 <w:szCs w:val="20"/>
               </w:rPr>
@@ -2484,13 +2540,15 @@
             <w:r>
               <w:rPr>
                 <w:noProof/>
+                <w:sz w:val="20"/>
+                <w:szCs w:val="20"/>
               </w:rPr>
               <w:lastRenderedPageBreak/>
               <w:drawing>
-                <wp:inline distT="0" distB="0" distL="0" distR="0" wp14:anchorId="784C9D64" wp14:editId="2E3EF7AC">
-                  <wp:extent cx="4371705" cy="2743200"/>
-                  <wp:effectExtent l="0" t="0" r="0" b="0"/>
-                  <wp:docPr id="11" name="Imagen 11" descr="E:\6. [UNIVERSIDAD]\[IX Ciclo]\[GESTION DE LA CONFIGURACION]\PROYECTO  FINAL\PROTOTIPOS DE INTERFAZ\MOCKUPS\CU-01_GestionarUsuario.png"/>
+                <wp:inline distT="0" distB="0" distL="0" distR="0" wp14:anchorId="0E02A834" wp14:editId="398A391D">
+                  <wp:extent cx="2728913" cy="4851400"/>
+                  <wp:effectExtent l="0" t="0" r="0" b="6350"/>
+                  <wp:docPr id="10" name="Imagen 10" descr="C:\Users\Renzo\Documents\GitHub\MAQUIPURAY\Documentos\[2.ELABORACION]\MQPY_Prototipos\MQPY_Prototipos_APK\Prototipos_APK_V02\4.1-Screen 5.png"/>
                   <wp:cNvGraphicFramePr>
                     <a:graphicFrameLocks xmlns:a="http://schemas.openxmlformats.org/drawingml/2006/main" noChangeAspect="1"/>
                   </wp:cNvGraphicFramePr>
@@ -2498,7 +2556,7 @@
                     <a:graphicData uri="http://schemas.openxmlformats.org/drawingml/2006/picture">
                       <pic:pic xmlns:pic="http://schemas.openxmlformats.org/drawingml/2006/picture">
                         <pic:nvPicPr>
-                          <pic:cNvPr id="0" name="Picture 1" descr="E:\6. [UNIVERSIDAD]\[IX Ciclo]\[GESTION DE LA CONFIGURACION]\PROYECTO  FINAL\PROTOTIPOS DE INTERFAZ\MOCKUPS\CU-01_GestionarUsuario.png"/>
+                          <pic:cNvPr id="0" name="Picture 2" descr="C:\Users\Renzo\Documents\GitHub\MAQUIPURAY\Documentos\[2.ELABORACION]\MQPY_Prototipos\MQPY_Prototipos_APK\Prototipos_APK_V02\4.1-Screen 5.png"/>
                           <pic:cNvPicPr>
                             <a:picLocks noChangeAspect="1" noChangeArrowheads="1"/>
                           </pic:cNvPicPr>
@@ -2519,7 +2577,7 @@
                         <pic:spPr bwMode="auto">
                           <a:xfrm>
                             <a:off x="0" y="0"/>
-                            <a:ext cx="4388977" cy="2754038"/>
+                            <a:ext cx="2734317" cy="4861006"/>
                           </a:xfrm>
                           <a:prstGeom prst="rect">
                             <a:avLst/>
@@ -3223,7 +3281,16 @@
                 <w:sz w:val="20"/>
                 <w:szCs w:val="20"/>
               </w:rPr>
-              <w:t>El Administrador Completa todos los campos</w:t>
+              <w:t xml:space="preserve">El Administrador Completa todos </w:t>
+            </w:r>
+            <w:r>
+              <w:rPr>
+                <w:color w:val="000000"/>
+                <w:sz w:val="20"/>
+                <w:szCs w:val="20"/>
+              </w:rPr>
+              <w:lastRenderedPageBreak/>
+              <w:t>los campos</w:t>
             </w:r>
             <w:r>
               <w:rPr>
@@ -3278,7 +3345,18 @@
                 <w:sz w:val="20"/>
                 <w:szCs w:val="20"/>
               </w:rPr>
-              <w:t>El sistema guardará los datos ingresados en la base de datos, si son correct</w:t>
+              <w:lastRenderedPageBreak/>
+              <w:t xml:space="preserve">El sistema guardará los datos ingresados en la </w:t>
+            </w:r>
+            <w:r>
+              <w:rPr>
+                <w:rFonts w:ascii="Arial" w:hAnsi="Arial" w:cs="Arial"/>
+                <w:color w:val="000000"/>
+                <w:sz w:val="20"/>
+                <w:szCs w:val="20"/>
+              </w:rPr>
+              <w:lastRenderedPageBreak/>
+              <w:t>base de datos, si son correct</w:t>
             </w:r>
             <w:r>
               <w:rPr>
@@ -3374,7 +3452,6 @@
               <w:rPr>
                 <w:noProof/>
               </w:rPr>
-              <w:lastRenderedPageBreak/>
               <w:drawing>
                 <wp:inline distT="0" distB="0" distL="0" distR="0" wp14:anchorId="58F1ABF9" wp14:editId="4A5F52BD">
                   <wp:extent cx="4657725" cy="2925238"/>
@@ -3498,7 +3575,6 @@
                 <w:sz w:val="20"/>
                 <w:szCs w:val="20"/>
               </w:rPr>
-              <w:lastRenderedPageBreak/>
               <w:t>Editar</w:t>
             </w:r>
           </w:p>
@@ -4049,6 +4125,7 @@
                 <w:sz w:val="20"/>
                 <w:szCs w:val="20"/>
               </w:rPr>
+              <w:lastRenderedPageBreak/>
               <w:t>Acción del Actor</w:t>
             </w:r>
           </w:p>
@@ -4793,6 +4870,7 @@
                 <w:sz w:val="20"/>
                 <w:szCs w:val="20"/>
               </w:rPr>
+              <w:lastRenderedPageBreak/>
               <w:t>Debe seleccionar la opción de “Proyectos” del menú principal</w:t>
             </w:r>
           </w:p>
@@ -4826,6 +4904,7 @@
                 <w:sz w:val="20"/>
                 <w:szCs w:val="20"/>
               </w:rPr>
+              <w:lastRenderedPageBreak/>
               <w:t>Diagrama de caso de Uso</w:t>
             </w:r>
           </w:p>
@@ -5372,6 +5451,7 @@
               <w:rPr>
                 <w:sz w:val="18"/>
               </w:rPr>
+              <w:lastRenderedPageBreak/>
               <w:t xml:space="preserve">Vista </w:t>
             </w:r>
             <w:r>
@@ -6367,6 +6447,7 @@
                 <w:sz w:val="20"/>
                 <w:szCs w:val="20"/>
               </w:rPr>
+              <w:lastRenderedPageBreak/>
               <w:t>Fecha de</w:t>
             </w:r>
             <w:r>
@@ -6442,7 +6523,6 @@
                 <w:sz w:val="20"/>
                 <w:szCs w:val="20"/>
               </w:rPr>
-              <w:lastRenderedPageBreak/>
               <w:t>Volver (Botón)</w:t>
             </w:r>
           </w:p>
@@ -7035,7 +7115,6 @@
                 <w:sz w:val="20"/>
                 <w:szCs w:val="20"/>
               </w:rPr>
-              <w:lastRenderedPageBreak/>
               <w:t>Caso de Uso 3 – Gestionar Proyecto</w:t>
             </w:r>
           </w:p>
@@ -24955,7 +25034,7 @@
         </mc:Choice>
         <mc:Fallback>
           <w:pict>
-            <v:line w14:anchorId="2496F79F" id="Conector recto 31" o:spid="_x0000_s1026" style="position:absolute;z-index:251651584;visibility:visible;mso-wrap-style:square;mso-wrap-distance-left:9pt;mso-wrap-distance-top:0;mso-wrap-distance-right:9pt;mso-wrap-distance-bottom:0;mso-position-horizontal:absolute;mso-position-horizontal-relative:text;mso-position-vertical:absolute;mso-position-vertical-relative:text" from="-6.2pt,11.35pt" to="474.7pt,11.35pt" o:gfxdata="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" strokecolor="gray [1629]"/>
+            <v:line w14:anchorId="2D12AC78" id="Conector recto 31" o:spid="_x0000_s1026" style="position:absolute;z-index:251651584;visibility:visible;mso-wrap-style:square;mso-wrap-distance-left:9pt;mso-wrap-distance-top:0;mso-wrap-distance-right:9pt;mso-wrap-distance-bottom:0;mso-position-horizontal:absolute;mso-position-horizontal-relative:text;mso-position-vertical:absolute;mso-position-vertical-relative:text" from="-6.2pt,11.35pt" to="474.7pt,11.35pt" o:gfxdata="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" strokecolor="gray [1629]"/>
           </w:pict>
         </mc:Fallback>
       </mc:AlternateContent>
@@ -29878,7 +29957,7 @@
 </file>
 
 <file path=customXml/itemProps1.xml><?xml version="1.0" encoding="utf-8"?>
-<ds:datastoreItem xmlns:ds="http://schemas.openxmlformats.org/officeDocument/2006/customXml" ds:itemID="{75E144C9-6396-4078-B3C4-111D2E95BB67}">
+<ds:datastoreItem xmlns:ds="http://schemas.openxmlformats.org/officeDocument/2006/customXml" ds:itemID="{69708C34-8E67-4FE8-81CE-83E42E81804E}">
   <ds:schemaRefs>
     <ds:schemaRef ds:uri="http://schemas.openxmlformats.org/officeDocument/2006/bibliography"/>
   </ds:schemaRefs>

</xml_diff>